<commit_message>
Bug fixes and Real-life UX and functionality enhancements of the report templates and input views
</commit_message>
<xml_diff>
--- a/Mil.Paperwork.Domain/Templates/InvoiceTemplate.docx
+++ b/Mil.Paperwork.Domain/Templates/InvoiceTemplate.docx
@@ -1965,16 +1965,16 @@
         <w:tblCaption w:val="TABLE_ASSETS"/>
       </w:tblPr>
       <w:tblGrid>
-        <w:gridCol w:w="568"/>
+        <w:gridCol w:w="426"/>
         <w:gridCol w:w="2268"/>
-        <w:gridCol w:w="1276"/>
+        <w:gridCol w:w="992"/>
+        <w:gridCol w:w="567"/>
+        <w:gridCol w:w="425"/>
+        <w:gridCol w:w="993"/>
         <w:gridCol w:w="567"/>
         <w:gridCol w:w="567"/>
         <w:gridCol w:w="992"/>
-        <w:gridCol w:w="709"/>
-        <w:gridCol w:w="709"/>
-        <w:gridCol w:w="1134"/>
-        <w:gridCol w:w="991"/>
+        <w:gridCol w:w="1984"/>
       </w:tblGrid>
       <w:tr>
         <w:trPr>
@@ -1982,7 +1982,7 @@
         </w:trPr>
         <w:tc>
           <w:tcPr>
-            <w:tcW w:w="568" w:type="dxa"/>
+            <w:tcW w:w="426" w:type="dxa"/>
             <w:vMerge w:val="restart"/>
             <w:tcBorders>
               <w:top w:val="single" w:sz="4" w:space="0" w:color="000000"/>
@@ -2040,7 +2040,7 @@
         </w:tc>
         <w:tc>
           <w:tcPr>
-            <w:tcW w:w="1276" w:type="dxa"/>
+            <w:tcW w:w="992" w:type="dxa"/>
             <w:vMerge w:val="restart"/>
             <w:tcBorders>
               <w:top w:val="single" w:sz="4" w:space="0" w:color="000000"/>
@@ -2097,7 +2097,7 @@
         </w:tc>
         <w:tc>
           <w:tcPr>
-            <w:tcW w:w="567" w:type="dxa"/>
+            <w:tcW w:w="425" w:type="dxa"/>
             <w:vMerge w:val="restart"/>
             <w:tcBorders>
               <w:top w:val="single" w:sz="4" w:space="0" w:color="000000"/>
@@ -2125,7 +2125,7 @@
         </w:tc>
         <w:tc>
           <w:tcPr>
-            <w:tcW w:w="992" w:type="dxa"/>
+            <w:tcW w:w="993" w:type="dxa"/>
             <w:vMerge w:val="restart"/>
             <w:tcBorders>
               <w:top w:val="single" w:sz="4" w:space="0" w:color="000000"/>
@@ -2153,7 +2153,7 @@
         </w:tc>
         <w:tc>
           <w:tcPr>
-            <w:tcW w:w="1418" w:type="dxa"/>
+            <w:tcW w:w="1134" w:type="dxa"/>
             <w:gridSpan w:val="2"/>
             <w:tcBorders>
               <w:top w:val="single" w:sz="4" w:space="0" w:color="000000"/>
@@ -2180,7 +2180,7 @@
         </w:tc>
         <w:tc>
           <w:tcPr>
-            <w:tcW w:w="1134" w:type="dxa"/>
+            <w:tcW w:w="992" w:type="dxa"/>
             <w:vMerge w:val="restart"/>
             <w:tcBorders>
               <w:top w:val="single" w:sz="4" w:space="0" w:color="000000"/>
@@ -2209,7 +2209,7 @@
         </w:tc>
         <w:tc>
           <w:tcPr>
-            <w:tcW w:w="991" w:type="dxa"/>
+            <w:tcW w:w="1984" w:type="dxa"/>
             <w:vMerge w:val="restart"/>
             <w:tcBorders>
               <w:top w:val="single" w:sz="4" w:space="0" w:color="000000"/>
@@ -2243,7 +2243,7 @@
         </w:trPr>
         <w:tc>
           <w:tcPr>
-            <w:tcW w:w="568" w:type="dxa"/>
+            <w:tcW w:w="426" w:type="dxa"/>
             <w:vMerge/>
             <w:tcBorders>
               <w:top w:val="single" w:sz="4" w:space="0" w:color="000000"/>
@@ -2269,7 +2269,7 @@
         </w:tc>
         <w:tc>
           <w:tcPr>
-            <w:tcW w:w="1276" w:type="dxa"/>
+            <w:tcW w:w="992" w:type="dxa"/>
             <w:vMerge/>
             <w:tcBorders>
               <w:top w:val="single" w:sz="4" w:space="0" w:color="000000"/>
@@ -2295,7 +2295,7 @@
         </w:tc>
         <w:tc>
           <w:tcPr>
-            <w:tcW w:w="567" w:type="dxa"/>
+            <w:tcW w:w="425" w:type="dxa"/>
             <w:vMerge/>
             <w:tcBorders>
               <w:top w:val="single" w:sz="4" w:space="0" w:color="000000"/>
@@ -2308,7 +2308,7 @@
         </w:tc>
         <w:tc>
           <w:tcPr>
-            <w:tcW w:w="992" w:type="dxa"/>
+            <w:tcW w:w="993" w:type="dxa"/>
             <w:vMerge/>
             <w:tcBorders>
               <w:top w:val="single" w:sz="4" w:space="0" w:color="000000"/>
@@ -2321,7 +2321,7 @@
         </w:tc>
         <w:tc>
           <w:tcPr>
-            <w:tcW w:w="709" w:type="dxa"/>
+            <w:tcW w:w="567" w:type="dxa"/>
             <w:tcBorders>
               <w:top w:val="single" w:sz="4" w:space="0" w:color="000000"/>
               <w:left w:val="single" w:sz="4" w:space="0" w:color="000000"/>
@@ -2345,7 +2345,7 @@
         </w:tc>
         <w:tc>
           <w:tcPr>
-            <w:tcW w:w="709" w:type="dxa"/>
+            <w:tcW w:w="567" w:type="dxa"/>
             <w:tcBorders>
               <w:top w:val="single" w:sz="4" w:space="0" w:color="000000"/>
               <w:left w:val="single" w:sz="4" w:space="0" w:color="000000"/>
@@ -2369,7 +2369,7 @@
         </w:tc>
         <w:tc>
           <w:tcPr>
-            <w:tcW w:w="1134" w:type="dxa"/>
+            <w:tcW w:w="992" w:type="dxa"/>
             <w:vMerge/>
             <w:tcBorders>
               <w:top w:val="single" w:sz="4" w:space="0" w:color="000000"/>
@@ -2382,7 +2382,7 @@
         </w:tc>
         <w:tc>
           <w:tcPr>
-            <w:tcW w:w="991" w:type="dxa"/>
+            <w:tcW w:w="1984" w:type="dxa"/>
             <w:vMerge/>
             <w:tcBorders>
               <w:top w:val="single" w:sz="4" w:space="0" w:color="000000"/>
@@ -2400,7 +2400,7 @@
         </w:trPr>
         <w:tc>
           <w:tcPr>
-            <w:tcW w:w="568" w:type="dxa"/>
+            <w:tcW w:w="426" w:type="dxa"/>
             <w:tcBorders>
               <w:top w:val="single" w:sz="4" w:space="0" w:color="000000"/>
               <w:left w:val="single" w:sz="4" w:space="0" w:color="000000"/>
@@ -2452,7 +2452,7 @@
         </w:tc>
         <w:tc>
           <w:tcPr>
-            <w:tcW w:w="1276" w:type="dxa"/>
+            <w:tcW w:w="992" w:type="dxa"/>
             <w:tcBorders>
               <w:top w:val="single" w:sz="4" w:space="0" w:color="000000"/>
               <w:left w:val="single" w:sz="4" w:space="0" w:color="000000"/>
@@ -2504,7 +2504,7 @@
         </w:tc>
         <w:tc>
           <w:tcPr>
-            <w:tcW w:w="567" w:type="dxa"/>
+            <w:tcW w:w="425" w:type="dxa"/>
             <w:tcBorders>
               <w:top w:val="single" w:sz="4" w:space="0" w:color="000000"/>
               <w:left w:val="single" w:sz="4" w:space="0" w:color="000000"/>
@@ -2530,7 +2530,7 @@
         </w:tc>
         <w:tc>
           <w:tcPr>
-            <w:tcW w:w="992" w:type="dxa"/>
+            <w:tcW w:w="993" w:type="dxa"/>
             <w:tcBorders>
               <w:top w:val="single" w:sz="4" w:space="0" w:color="000000"/>
               <w:left w:val="single" w:sz="4" w:space="0" w:color="000000"/>
@@ -2556,7 +2556,7 @@
         </w:tc>
         <w:tc>
           <w:tcPr>
-            <w:tcW w:w="709" w:type="dxa"/>
+            <w:tcW w:w="567" w:type="dxa"/>
             <w:tcBorders>
               <w:top w:val="single" w:sz="4" w:space="0" w:color="000000"/>
               <w:left w:val="single" w:sz="4" w:space="0" w:color="000000"/>
@@ -2582,7 +2582,7 @@
         </w:tc>
         <w:tc>
           <w:tcPr>
-            <w:tcW w:w="709" w:type="dxa"/>
+            <w:tcW w:w="567" w:type="dxa"/>
             <w:tcBorders>
               <w:top w:val="single" w:sz="4" w:space="0" w:color="000000"/>
               <w:left w:val="single" w:sz="4" w:space="0" w:color="000000"/>
@@ -2608,7 +2608,7 @@
         </w:tc>
         <w:tc>
           <w:tcPr>
-            <w:tcW w:w="1134" w:type="dxa"/>
+            <w:tcW w:w="992" w:type="dxa"/>
             <w:tcBorders>
               <w:top w:val="single" w:sz="4" w:space="0" w:color="000000"/>
               <w:left w:val="single" w:sz="4" w:space="0" w:color="000000"/>
@@ -2634,7 +2634,7 @@
         </w:tc>
         <w:tc>
           <w:tcPr>
-            <w:tcW w:w="991" w:type="dxa"/>
+            <w:tcW w:w="1984" w:type="dxa"/>
             <w:tcBorders>
               <w:top w:val="single" w:sz="4" w:space="0" w:color="000000"/>
               <w:left w:val="single" w:sz="4" w:space="0" w:color="000000"/>
@@ -2665,7 +2665,7 @@
         </w:trPr>
         <w:tc>
           <w:tcPr>
-            <w:tcW w:w="568" w:type="dxa"/>
+            <w:tcW w:w="426" w:type="dxa"/>
             <w:tcBorders>
               <w:top w:val="single" w:sz="4" w:space="0" w:color="000000"/>
               <w:left w:val="single" w:sz="4" w:space="0" w:color="000000"/>
@@ -2705,7 +2705,7 @@
         </w:tc>
         <w:tc>
           <w:tcPr>
-            <w:tcW w:w="1276" w:type="dxa"/>
+            <w:tcW w:w="992" w:type="dxa"/>
             <w:tcBorders>
               <w:top w:val="single" w:sz="4" w:space="0" w:color="000000"/>
               <w:left w:val="single" w:sz="4" w:space="0" w:color="000000"/>
@@ -2749,7 +2749,7 @@
         </w:tc>
         <w:tc>
           <w:tcPr>
-            <w:tcW w:w="567" w:type="dxa"/>
+            <w:tcW w:w="425" w:type="dxa"/>
             <w:tcBorders>
               <w:top w:val="single" w:sz="4" w:space="0" w:color="000000"/>
               <w:left w:val="single" w:sz="4" w:space="0" w:color="000000"/>
@@ -2771,7 +2771,7 @@
         </w:tc>
         <w:tc>
           <w:tcPr>
-            <w:tcW w:w="992" w:type="dxa"/>
+            <w:tcW w:w="993" w:type="dxa"/>
             <w:tcBorders>
               <w:top w:val="single" w:sz="4" w:space="0" w:color="000000"/>
               <w:left w:val="single" w:sz="4" w:space="0" w:color="000000"/>
@@ -2796,7 +2796,7 @@
         </w:tc>
         <w:tc>
           <w:tcPr>
-            <w:tcW w:w="709" w:type="dxa"/>
+            <w:tcW w:w="567" w:type="dxa"/>
             <w:tcBorders>
               <w:top w:val="single" w:sz="4" w:space="0" w:color="000000"/>
               <w:left w:val="single" w:sz="4" w:space="0" w:color="000000"/>
@@ -2818,7 +2818,7 @@
         </w:tc>
         <w:tc>
           <w:tcPr>
-            <w:tcW w:w="709" w:type="dxa"/>
+            <w:tcW w:w="567" w:type="dxa"/>
             <w:tcBorders>
               <w:top w:val="single" w:sz="4" w:space="0" w:color="000000"/>
               <w:left w:val="single" w:sz="4" w:space="0" w:color="000000"/>
@@ -2840,7 +2840,7 @@
         </w:tc>
         <w:tc>
           <w:tcPr>
-            <w:tcW w:w="1134" w:type="dxa"/>
+            <w:tcW w:w="992" w:type="dxa"/>
             <w:tcBorders>
               <w:top w:val="single" w:sz="4" w:space="0" w:color="000000"/>
               <w:left w:val="single" w:sz="4" w:space="0" w:color="000000"/>
@@ -2862,7 +2862,7 @@
         </w:tc>
         <w:tc>
           <w:tcPr>
-            <w:tcW w:w="991" w:type="dxa"/>
+            <w:tcW w:w="1984" w:type="dxa"/>
             <w:tcBorders>
               <w:top w:val="single" w:sz="4" w:space="0" w:color="000000"/>
               <w:left w:val="single" w:sz="4" w:space="0" w:color="000000"/>
@@ -3293,23 +3293,21 @@
             </w:pPr>
             <w:r>
               <w:rPr>
+                <w:sz w:val="24"/>
+                <w:szCs w:val="24"/>
+              </w:rPr>
+              <w:fldChar w:fldCharType="begin"/>
+            </w:r>
+            <w:r>
+              <w:rPr>
                 <w:rFonts w:ascii="Times New Roman" w:hAnsi="Times New Roman"/>
                 <w:sz w:val="24"/>
                 <w:szCs w:val="24"/>
               </w:rPr>
-              <w:fldChar w:fldCharType="begin"/>
-            </w:r>
-            <w:r>
-              <w:rPr>
-                <w:rFonts w:ascii="Times New Roman" w:hAnsi="Times New Roman"/>
-                <w:sz w:val="24"/>
-                <w:szCs w:val="24"/>
-              </w:rPr>
               <w:instrText xml:space="preserve"> MERGEFIELD  ASSETS_COUNT_TEXT  \* MERGEFORMAT </w:instrText>
             </w:r>
             <w:r>
               <w:rPr>
-                <w:rFonts w:ascii="Times New Roman" w:hAnsi="Times New Roman"/>
                 <w:sz w:val="24"/>
                 <w:szCs w:val="24"/>
               </w:rPr>
@@ -3326,7 +3324,6 @@
             </w:r>
             <w:r>
               <w:rPr>
-                <w:rFonts w:ascii="Times New Roman" w:hAnsi="Times New Roman"/>
                 <w:sz w:val="24"/>
                 <w:szCs w:val="24"/>
               </w:rPr>
@@ -3358,25 +3355,23 @@
             </w:pPr>
             <w:r>
               <w:rPr>
+                <w:color w:val="000000"/>
+                <w:sz w:val="24"/>
+                <w:szCs w:val="24"/>
+              </w:rPr>
+              <w:fldChar w:fldCharType="begin"/>
+            </w:r>
+            <w:r>
+              <w:rPr>
                 <w:rFonts w:ascii="Times New Roman" w:hAnsi="Times New Roman"/>
                 <w:color w:val="000000"/>
                 <w:sz w:val="24"/>
                 <w:szCs w:val="24"/>
               </w:rPr>
-              <w:fldChar w:fldCharType="begin"/>
-            </w:r>
-            <w:r>
-              <w:rPr>
-                <w:rFonts w:ascii="Times New Roman" w:hAnsi="Times New Roman"/>
-                <w:color w:val="000000"/>
-                <w:sz w:val="24"/>
-                <w:szCs w:val="24"/>
-              </w:rPr>
               <w:instrText xml:space="preserve"> MERGEFIELD  UNITS_TEXT  \* MERGEFORMAT </w:instrText>
             </w:r>
             <w:r>
               <w:rPr>
-                <w:rFonts w:ascii="Times New Roman" w:hAnsi="Times New Roman"/>
                 <w:color w:val="000000"/>
                 <w:sz w:val="24"/>
                 <w:szCs w:val="24"/>
@@ -3395,7 +3390,6 @@
             </w:r>
             <w:r>
               <w:rPr>
-                <w:rFonts w:ascii="Times New Roman" w:hAnsi="Times New Roman"/>
                 <w:color w:val="000000"/>
                 <w:sz w:val="24"/>
                 <w:szCs w:val="24"/>
@@ -3539,12 +3533,26 @@
             </w:pPr>
             <w:r>
               <w:rPr>
+                <w:sz w:val="24"/>
+                <w:szCs w:val="24"/>
+              </w:rPr>
+              <w:fldChar w:fldCharType="begin"/>
+            </w:r>
+            <w:r>
+              <w:rPr>
                 <w:rFonts w:ascii="Times New Roman" w:hAnsi="Times New Roman"/>
                 <w:sz w:val="24"/>
                 <w:szCs w:val="24"/>
                 <w:lang w:val="uk-UA"/>
               </w:rPr>
-              <w:fldChar w:fldCharType="begin"/>
+              <w:instrText xml:space="preserve"> MERGEFIELD  TOTAL_SUM_TEXT  \* MERGEFORMAT </w:instrText>
+            </w:r>
+            <w:r>
+              <w:rPr>
+                <w:sz w:val="24"/>
+                <w:szCs w:val="24"/>
+              </w:rPr>
+              <w:fldChar w:fldCharType="separate"/>
             </w:r>
             <w:r>
               <w:rPr>
@@ -3553,29 +3561,10 @@
                 <w:szCs w:val="24"/>
                 <w:lang w:val="uk-UA"/>
               </w:rPr>
-              <w:instrText xml:space="preserve"> MERGEFIELD  TOTAL_SUM_TEXT  \* MERGEFORMAT </w:instrText>
-            </w:r>
-            <w:r>
-              <w:rPr>
-                <w:rFonts w:ascii="Times New Roman" w:hAnsi="Times New Roman"/>
-                <w:sz w:val="24"/>
-                <w:szCs w:val="24"/>
-                <w:lang w:val="uk-UA"/>
-              </w:rPr>
-              <w:fldChar w:fldCharType="separate"/>
-            </w:r>
-            <w:r>
-              <w:rPr>
-                <w:rFonts w:ascii="Times New Roman" w:hAnsi="Times New Roman"/>
-                <w:sz w:val="24"/>
-                <w:szCs w:val="24"/>
-                <w:lang w:val="uk-UA"/>
-              </w:rPr>
               <w:t>«TOTAL_SUM_TEXT»</w:t>
             </w:r>
             <w:r>
               <w:rPr>
-                <w:rFonts w:ascii="Times New Roman" w:hAnsi="Times New Roman"/>
                 <w:sz w:val="24"/>
                 <w:szCs w:val="24"/>
               </w:rPr>
@@ -3628,6 +3617,15 @@
             </w:r>
             <w:r>
               <w:rPr>
+                <w:color w:val="000000"/>
+                <w:sz w:val="24"/>
+                <w:szCs w:val="24"/>
+                <w:u w:val="single"/>
+              </w:rPr>
+              <w:fldChar w:fldCharType="begin"/>
+            </w:r>
+            <w:r>
+              <w:rPr>
                 <w:rFonts w:ascii="Times New Roman" w:hAnsi="Times New Roman"/>
                 <w:color w:val="000000"/>
                 <w:sz w:val="24"/>
@@ -3635,7 +3633,16 @@
                 <w:u w:val="single"/>
                 <w:lang w:val="uk-UA"/>
               </w:rPr>
-              <w:fldChar w:fldCharType="begin"/>
+              <w:instrText xml:space="preserve"> MERGEFIELD  CENTS  \* MERGEFORMAT </w:instrText>
+            </w:r>
+            <w:r>
+              <w:rPr>
+                <w:color w:val="000000"/>
+                <w:sz w:val="24"/>
+                <w:szCs w:val="24"/>
+                <w:u w:val="single"/>
+              </w:rPr>
+              <w:fldChar w:fldCharType="separate"/>
             </w:r>
             <w:r>
               <w:rPr>
@@ -3646,33 +3653,10 @@
                 <w:u w:val="single"/>
                 <w:lang w:val="uk-UA"/>
               </w:rPr>
-              <w:instrText xml:space="preserve"> MERGEFIELD  CENTS  \* MERGEFORMAT </w:instrText>
-            </w:r>
-            <w:r>
-              <w:rPr>
-                <w:rFonts w:ascii="Times New Roman" w:hAnsi="Times New Roman"/>
-                <w:color w:val="000000"/>
-                <w:sz w:val="24"/>
-                <w:szCs w:val="24"/>
-                <w:u w:val="single"/>
-                <w:lang w:val="uk-UA"/>
-              </w:rPr>
-              <w:fldChar w:fldCharType="separate"/>
-            </w:r>
-            <w:r>
-              <w:rPr>
-                <w:rFonts w:ascii="Times New Roman" w:hAnsi="Times New Roman"/>
-                <w:color w:val="000000"/>
-                <w:sz w:val="24"/>
-                <w:szCs w:val="24"/>
-                <w:u w:val="single"/>
-                <w:lang w:val="uk-UA"/>
-              </w:rPr>
               <w:t>«CENTS»</w:t>
             </w:r>
             <w:r>
               <w:rPr>
-                <w:rFonts w:ascii="Times New Roman" w:hAnsi="Times New Roman"/>
                 <w:color w:val="000000"/>
                 <w:sz w:val="24"/>
                 <w:szCs w:val="24"/>
@@ -6153,6 +6137,7 @@
   <w:style w:type="character" w:default="1" w:styleId="a0">
     <w:name w:val="Default Paragraph Font"/>
     <w:uiPriority w:val="1"/>
+    <w:semiHidden/>
     <w:unhideWhenUsed/>
   </w:style>
   <w:style w:type="table" w:default="1" w:styleId="a1">

</xml_diff>